<commit_message>
dropped words to sup mat
</commit_message>
<xml_diff>
--- a/writing/ms/Robinson_cover_letter_func_ecol.docx
+++ b/writing/ms/Robinson_cover_letter_func_ecol.docx
@@ -32,6 +32,7 @@
                 <w:lang w:val="fr-FR"/>
               </w:rPr>
             </w:pPr>
+            <w:bookmarkStart w:id="0" w:name="_GoBack"/>
             <w:r>
               <w:rPr>
                 <w:rFonts w:ascii="Times New Roman" w:hAnsi="Times New Roman" w:cs="Times New Roman"/>
@@ -170,6 +171,7 @@
         <w:spacing w:line="276" w:lineRule="auto"/>
         <w:rPr>
           <w:rFonts w:ascii="Times New Roman" w:hAnsi="Times New Roman" w:cs="Times New Roman"/>
+          <w:lang w:val="it-IT"/>
         </w:rPr>
       </w:pPr>
     </w:p>
@@ -179,6 +181,7 @@
         <w:rPr>
           <w:rFonts w:ascii="Times New Roman" w:hAnsi="Times New Roman" w:cs="Times New Roman"/>
           <w:sz w:val="22"/>
+          <w:lang w:val="it-IT"/>
         </w:rPr>
       </w:pPr>
     </w:p>
@@ -188,6 +191,7 @@
         <w:rPr>
           <w:rFonts w:ascii="Times New Roman" w:hAnsi="Times New Roman" w:cs="Times New Roman"/>
           <w:sz w:val="22"/>
+          <w:lang w:val="it-IT"/>
         </w:rPr>
       </w:pPr>
     </w:p>
@@ -197,6 +201,7 @@
         <w:rPr>
           <w:rFonts w:ascii="Times New Roman" w:hAnsi="Times New Roman" w:cs="Times New Roman"/>
           <w:sz w:val="22"/>
+          <w:lang w:val="it-IT"/>
         </w:rPr>
       </w:pPr>
     </w:p>
@@ -206,6 +211,7 @@
         <w:rPr>
           <w:rFonts w:ascii="Times New Roman" w:hAnsi="Times New Roman" w:cs="Times New Roman"/>
           <w:sz w:val="22"/>
+          <w:lang w:val="it-IT"/>
         </w:rPr>
       </w:pPr>
     </w:p>
@@ -509,7 +515,21 @@
           <w:rFonts w:ascii="Times New Roman" w:hAnsi="Times New Roman" w:cs="Times New Roman"/>
           <w:sz w:val="22"/>
         </w:rPr>
-        <w:t>. Despite the importance of herbivory in raising reef resilience to human distu</w:t>
+        <w:t xml:space="preserve">. Despite the importance of herbivory in </w:t>
+      </w:r>
+      <w:r>
+        <w:rPr>
+          <w:rFonts w:ascii="Times New Roman" w:hAnsi="Times New Roman" w:cs="Times New Roman"/>
+          <w:sz w:val="22"/>
+        </w:rPr>
+        <w:t xml:space="preserve">enhancing </w:t>
+      </w:r>
+      <w:r>
+        <w:rPr>
+          <w:rFonts w:ascii="Times New Roman" w:hAnsi="Times New Roman" w:cs="Times New Roman"/>
+          <w:sz w:val="22"/>
+        </w:rPr>
+        <w:t>reef resilience to human distu</w:t>
       </w:r>
       <w:r>
         <w:rPr>
@@ -523,7 +543,21 @@
           <w:rFonts w:ascii="Times New Roman" w:hAnsi="Times New Roman" w:cs="Times New Roman"/>
           <w:sz w:val="22"/>
         </w:rPr>
-        <w:t xml:space="preserve">bances, </w:t>
+        <w:t>bances,</w:t>
+      </w:r>
+      <w:r>
+        <w:rPr>
+          <w:rFonts w:ascii="Times New Roman" w:hAnsi="Times New Roman" w:cs="Times New Roman"/>
+          <w:sz w:val="22"/>
+        </w:rPr>
+        <w:t xml:space="preserve"> to date</w:t>
+      </w:r>
+      <w:r>
+        <w:rPr>
+          <w:rFonts w:ascii="Times New Roman" w:hAnsi="Times New Roman" w:cs="Times New Roman"/>
+          <w:sz w:val="22"/>
+        </w:rPr>
+        <w:t xml:space="preserve"> </w:t>
       </w:r>
       <w:r>
         <w:rPr>
@@ -537,6 +571,13 @@
           <w:rFonts w:ascii="Times New Roman" w:hAnsi="Times New Roman" w:cs="Times New Roman"/>
           <w:sz w:val="22"/>
         </w:rPr>
+        <w:t xml:space="preserve">macroecological </w:t>
+      </w:r>
+      <w:r>
+        <w:rPr>
+          <w:rFonts w:ascii="Times New Roman" w:hAnsi="Times New Roman" w:cs="Times New Roman"/>
+          <w:sz w:val="22"/>
+        </w:rPr>
         <w:t xml:space="preserve">understanding of </w:t>
       </w:r>
       <w:r>
@@ -544,35 +585,42 @@
           <w:rFonts w:ascii="Times New Roman" w:hAnsi="Times New Roman" w:cs="Times New Roman"/>
           <w:sz w:val="22"/>
         </w:rPr>
-        <w:t xml:space="preserve">how </w:t>
-      </w:r>
-      <w:r>
-        <w:rPr>
-          <w:rFonts w:ascii="Times New Roman" w:hAnsi="Times New Roman" w:cs="Times New Roman"/>
-          <w:sz w:val="22"/>
-        </w:rPr>
-        <w:t xml:space="preserve">habitat and human pressures drive herbivory </w:t>
-      </w:r>
-      <w:r>
-        <w:rPr>
-          <w:rFonts w:ascii="Times New Roman" w:hAnsi="Times New Roman" w:cs="Times New Roman"/>
-          <w:sz w:val="22"/>
-        </w:rPr>
-        <w:t>at ecosystem scales (</w:t>
-      </w:r>
-      <w:r>
-        <w:rPr>
-          <w:rFonts w:ascii="Times New Roman" w:hAnsi="Times New Roman" w:cs="Times New Roman"/>
-          <w:sz w:val="22"/>
-        </w:rPr>
-        <w:t xml:space="preserve">i.e. </w:t>
-      </w:r>
-      <w:r>
-        <w:rPr>
-          <w:rFonts w:ascii="Times New Roman" w:hAnsi="Times New Roman" w:cs="Times New Roman"/>
-          <w:sz w:val="22"/>
-        </w:rPr>
-        <w:t>entire coral reefs)</w:t>
+        <w:t xml:space="preserve">the </w:t>
+      </w:r>
+      <w:r>
+        <w:rPr>
+          <w:rFonts w:ascii="Times New Roman" w:hAnsi="Times New Roman" w:cs="Times New Roman"/>
+          <w:sz w:val="22"/>
+        </w:rPr>
+        <w:t>habitat and human drive</w:t>
+      </w:r>
+      <w:r>
+        <w:rPr>
+          <w:rFonts w:ascii="Times New Roman" w:hAnsi="Times New Roman" w:cs="Times New Roman"/>
+          <w:sz w:val="22"/>
+        </w:rPr>
+        <w:t>rs of</w:t>
+      </w:r>
+      <w:r>
+        <w:rPr>
+          <w:rFonts w:ascii="Times New Roman" w:hAnsi="Times New Roman" w:cs="Times New Roman"/>
+          <w:sz w:val="22"/>
+        </w:rPr>
+        <w:t xml:space="preserve"> herbivory </w:t>
+      </w:r>
+      <w:r>
+        <w:rPr>
+          <w:rFonts w:ascii="Times New Roman" w:hAnsi="Times New Roman" w:cs="Times New Roman"/>
+          <w:sz w:val="22"/>
+        </w:rPr>
+        <w:t>on</w:t>
+      </w:r>
+      <w:r>
+        <w:rPr>
+          <w:rFonts w:ascii="Times New Roman" w:hAnsi="Times New Roman" w:cs="Times New Roman"/>
+          <w:sz w:val="22"/>
+        </w:rPr>
+        <w:t xml:space="preserve"> coral reefs</w:t>
       </w:r>
       <w:r>
         <w:rPr>
@@ -829,7 +877,21 @@
           <w:rFonts w:ascii="Times New Roman" w:hAnsi="Times New Roman" w:cs="Times New Roman"/>
           <w:sz w:val="22"/>
         </w:rPr>
-        <w:t>grazing and fish assemblage size structure, with reefs dominated by small-bodied fishes characterized by greater grazing pressure.</w:t>
+        <w:t>grazing and fish assemblage size structure, with reefs dominated by small-bodied fishes characterized by greater grazing pressure</w:t>
+      </w:r>
+      <w:r>
+        <w:rPr>
+          <w:rFonts w:ascii="Times New Roman" w:hAnsi="Times New Roman" w:cs="Times New Roman"/>
+          <w:sz w:val="22"/>
+        </w:rPr>
+        <w:t xml:space="preserve"> for a given biomass level</w:t>
+      </w:r>
+      <w:r>
+        <w:rPr>
+          <w:rFonts w:ascii="Times New Roman" w:hAnsi="Times New Roman" w:cs="Times New Roman"/>
+          <w:sz w:val="22"/>
+        </w:rPr>
+        <w:t>.</w:t>
       </w:r>
       <w:r>
         <w:rPr>
@@ -865,7 +927,7 @@
           <w:b/>
           <w:sz w:val="22"/>
         </w:rPr>
-        <w:t>cropping function will respond strongly when physical disturbances induce habitat turnover (e.g. coral bleaching or storms)</w:t>
+        <w:t>cropping function will respond strongly when disturbances induce habitat turnover (e.g. coral bleaching or storms)</w:t>
       </w:r>
       <w:r>
         <w:rPr>
@@ -1091,7 +1153,21 @@
           <w:rFonts w:ascii="Times New Roman" w:hAnsi="Times New Roman" w:cs="Times New Roman"/>
           <w:sz w:val="22"/>
         </w:rPr>
-        <w:t xml:space="preserve">understanding of reef herbivory processes </w:t>
+        <w:t xml:space="preserve">understanding of </w:t>
+      </w:r>
+      <w:r>
+        <w:rPr>
+          <w:rFonts w:ascii="Times New Roman" w:hAnsi="Times New Roman" w:cs="Times New Roman"/>
+          <w:sz w:val="22"/>
+        </w:rPr>
+        <w:t xml:space="preserve">coral </w:t>
+      </w:r>
+      <w:r>
+        <w:rPr>
+          <w:rFonts w:ascii="Times New Roman" w:hAnsi="Times New Roman" w:cs="Times New Roman"/>
+          <w:sz w:val="22"/>
+        </w:rPr>
+        <w:t xml:space="preserve">reef herbivory processes </w:t>
       </w:r>
       <w:r>
         <w:rPr>
@@ -1133,14 +1209,44 @@
           <w:rFonts w:ascii="Times New Roman" w:hAnsi="Times New Roman" w:cs="Times New Roman"/>
           <w:sz w:val="22"/>
         </w:rPr>
-        <w:t xml:space="preserve">We believe that our focus on quantifying critical ecosystem functions in an imperilled ecosystem will </w:t>
-      </w:r>
-      <w:r>
-        <w:rPr>
-          <w:rFonts w:ascii="Times New Roman" w:hAnsi="Times New Roman" w:cs="Times New Roman"/>
-          <w:sz w:val="22"/>
-        </w:rPr>
-        <w:t>be of general interest to a broad audience</w:t>
+        <w:t>We believe th</w:t>
+      </w:r>
+      <w:r>
+        <w:rPr>
+          <w:rFonts w:ascii="Times New Roman" w:hAnsi="Times New Roman" w:cs="Times New Roman"/>
+          <w:sz w:val="22"/>
+        </w:rPr>
+        <w:t xml:space="preserve">is </w:t>
+      </w:r>
+      <w:proofErr w:type="spellStart"/>
+      <w:r>
+        <w:rPr>
+          <w:rFonts w:ascii="Times New Roman" w:hAnsi="Times New Roman" w:cs="Times New Roman"/>
+          <w:sz w:val="22"/>
+        </w:rPr>
+        <w:t>macroelcological</w:t>
+      </w:r>
+      <w:proofErr w:type="spellEnd"/>
+      <w:r>
+        <w:rPr>
+          <w:rFonts w:ascii="Times New Roman" w:hAnsi="Times New Roman" w:cs="Times New Roman"/>
+          <w:sz w:val="22"/>
+        </w:rPr>
+        <w:t xml:space="preserve"> approach in a hyper-diverse ecosystem w</w:t>
+      </w:r>
+      <w:r>
+        <w:rPr>
+          <w:rFonts w:ascii="Times New Roman" w:hAnsi="Times New Roman" w:cs="Times New Roman"/>
+          <w:sz w:val="22"/>
+        </w:rPr>
+        <w:t xml:space="preserve">ill </w:t>
+      </w:r>
+      <w:r>
+        <w:rPr>
+          <w:rFonts w:ascii="Times New Roman" w:hAnsi="Times New Roman" w:cs="Times New Roman"/>
+          <w:sz w:val="22"/>
+        </w:rPr>
+        <w:t>be of interest to a broad audience</w:t>
       </w:r>
       <w:r>
         <w:rPr>
@@ -1200,8 +1306,6 @@
           <w:sz w:val="22"/>
         </w:rPr>
       </w:pPr>
-      <w:bookmarkStart w:id="0" w:name="_GoBack"/>
-      <w:bookmarkEnd w:id="0"/>
     </w:p>
     <w:p>
       <w:pPr>
@@ -1591,7 +1695,7 @@
           <w:rFonts w:ascii="Times New Roman" w:hAnsi="Times New Roman" w:cs="Times New Roman"/>
           <w:sz w:val="21"/>
         </w:rPr>
-        <w:t xml:space="preserve"> </w:t>
+        <w:t xml:space="preserve"> Dajka, Jeneen Hadj-Hammou, Samantha </w:t>
       </w:r>
       <w:proofErr w:type="spellStart"/>
       <w:r>
@@ -1599,7 +1703,7 @@
           <w:rFonts w:ascii="Times New Roman" w:hAnsi="Times New Roman" w:cs="Times New Roman"/>
           <w:sz w:val="21"/>
         </w:rPr>
-        <w:t>Dajka</w:t>
+        <w:t>Howlett</w:t>
       </w:r>
       <w:proofErr w:type="spellEnd"/>
       <w:r>
@@ -1607,7 +1711,7 @@
           <w:rFonts w:ascii="Times New Roman" w:hAnsi="Times New Roman" w:cs="Times New Roman"/>
           <w:sz w:val="21"/>
         </w:rPr>
-        <w:t xml:space="preserve">, </w:t>
+        <w:t xml:space="preserve">, Alexia </w:t>
       </w:r>
       <w:proofErr w:type="spellStart"/>
       <w:r>
@@ -1615,7 +1719,7 @@
           <w:rFonts w:ascii="Times New Roman" w:hAnsi="Times New Roman" w:cs="Times New Roman"/>
           <w:sz w:val="21"/>
         </w:rPr>
-        <w:t>Jeneen</w:t>
+        <w:t>Graba</w:t>
       </w:r>
       <w:proofErr w:type="spellEnd"/>
       <w:r>
@@ -1623,63 +1727,16 @@
           <w:rFonts w:ascii="Times New Roman" w:hAnsi="Times New Roman" w:cs="Times New Roman"/>
           <w:sz w:val="21"/>
         </w:rPr>
-        <w:t xml:space="preserve"> </w:t>
-      </w:r>
-      <w:proofErr w:type="spellStart"/>
+        <w:t>-Landry, Andrew Hoey, Kirsty Nash, Shaun Wilson, Nicholas Graham</w:t>
+      </w:r>
       <w:r>
         <w:rPr>
           <w:rFonts w:ascii="Times New Roman" w:hAnsi="Times New Roman" w:cs="Times New Roman"/>
           <w:sz w:val="21"/>
         </w:rPr>
-        <w:t>Hadj-Hammou</w:t>
-      </w:r>
-      <w:proofErr w:type="spellEnd"/>
-      <w:r>
-        <w:rPr>
-          <w:rFonts w:ascii="Times New Roman" w:hAnsi="Times New Roman" w:cs="Times New Roman"/>
-          <w:sz w:val="21"/>
-        </w:rPr>
-        <w:t xml:space="preserve">, Samantha </w:t>
-      </w:r>
-      <w:proofErr w:type="spellStart"/>
-      <w:r>
-        <w:rPr>
-          <w:rFonts w:ascii="Times New Roman" w:hAnsi="Times New Roman" w:cs="Times New Roman"/>
-          <w:sz w:val="21"/>
-        </w:rPr>
-        <w:t>Howlett</w:t>
-      </w:r>
-      <w:proofErr w:type="spellEnd"/>
-      <w:r>
-        <w:rPr>
-          <w:rFonts w:ascii="Times New Roman" w:hAnsi="Times New Roman" w:cs="Times New Roman"/>
-          <w:sz w:val="21"/>
-        </w:rPr>
-        <w:t xml:space="preserve">, Alexia </w:t>
-      </w:r>
-      <w:proofErr w:type="spellStart"/>
-      <w:r>
-        <w:rPr>
-          <w:rFonts w:ascii="Times New Roman" w:hAnsi="Times New Roman" w:cs="Times New Roman"/>
-          <w:sz w:val="21"/>
-        </w:rPr>
-        <w:t>Graba</w:t>
-      </w:r>
-      <w:proofErr w:type="spellEnd"/>
-      <w:r>
-        <w:rPr>
-          <w:rFonts w:ascii="Times New Roman" w:hAnsi="Times New Roman" w:cs="Times New Roman"/>
-          <w:sz w:val="21"/>
-        </w:rPr>
-        <w:t>-Landry, Andrew Hoey, Kirsty Nash, Shaun Wilson, Nicholas Graham</w:t>
-      </w:r>
-      <w:r>
-        <w:rPr>
-          <w:rFonts w:ascii="Times New Roman" w:hAnsi="Times New Roman" w:cs="Times New Roman"/>
-          <w:sz w:val="21"/>
-        </w:rPr>
         <w:t>.</w:t>
       </w:r>
+      <w:bookmarkEnd w:id="0"/>
     </w:p>
     <w:sectPr>
       <w:headerReference w:type="default" r:id="rId7"/>
@@ -1923,7 +1980,6 @@
     <w:lsdException w:name="HTML Sample" w:semiHidden="1" w:unhideWhenUsed="1"/>
     <w:lsdException w:name="HTML Typewriter" w:semiHidden="1" w:unhideWhenUsed="1"/>
     <w:lsdException w:name="HTML Variable" w:semiHidden="1" w:unhideWhenUsed="1"/>
-    <w:lsdException w:name="Normal Table" w:semiHidden="1" w:unhideWhenUsed="1"/>
     <w:lsdException w:name="annotation subject" w:semiHidden="1" w:unhideWhenUsed="1"/>
     <w:lsdException w:name="No List" w:semiHidden="1" w:unhideWhenUsed="1"/>
     <w:lsdException w:name="Outline List 1" w:semiHidden="1" w:unhideWhenUsed="1"/>
@@ -1966,11 +2022,8 @@
     <w:lsdException w:name="Table Contemporary" w:semiHidden="1" w:unhideWhenUsed="1"/>
     <w:lsdException w:name="Table Elegant" w:semiHidden="1" w:unhideWhenUsed="1"/>
     <w:lsdException w:name="Table Professional" w:semiHidden="1" w:unhideWhenUsed="1"/>
-    <w:lsdException w:name="Table Subtle 1" w:semiHidden="1" w:unhideWhenUsed="1"/>
     <w:lsdException w:name="Table Subtle 2" w:semiHidden="1" w:unhideWhenUsed="1"/>
     <w:lsdException w:name="Table Web 1" w:semiHidden="1" w:unhideWhenUsed="1"/>
-    <w:lsdException w:name="Table Web 2" w:semiHidden="1" w:unhideWhenUsed="1"/>
-    <w:lsdException w:name="Table Web 3" w:semiHidden="1" w:unhideWhenUsed="1"/>
     <w:lsdException w:name="Balloon Text" w:semiHidden="1" w:unhideWhenUsed="1"/>
     <w:lsdException w:name="Table Grid" w:uiPriority="39"/>
     <w:lsdException w:name="Table Theme" w:semiHidden="1" w:unhideWhenUsed="1"/>
@@ -2189,6 +2242,11 @@
     <w:lsdException w:name="List Table 5 Dark Accent 6" w:uiPriority="50"/>
     <w:lsdException w:name="List Table 6 Colorful Accent 6" w:uiPriority="51"/>
     <w:lsdException w:name="List Table 7 Colorful Accent 6" w:uiPriority="52"/>
+    <w:lsdException w:name="Mention" w:semiHidden="1" w:unhideWhenUsed="1"/>
+    <w:lsdException w:name="Smart Hyperlink" w:semiHidden="1" w:unhideWhenUsed="1"/>
+    <w:lsdException w:name="Hashtag" w:semiHidden="1" w:unhideWhenUsed="1"/>
+    <w:lsdException w:name="Unresolved Mention" w:semiHidden="1" w:unhideWhenUsed="1"/>
+    <w:lsdException w:name="Smart Link" w:semiHidden="1" w:unhideWhenUsed="1"/>
   </w:latentStyles>
   <w:style w:type="paragraph" w:default="1" w:styleId="Normal">
     <w:name w:val="Normal"/>
@@ -2279,6 +2337,33 @@
     <w:link w:val="Footer"/>
     <w:uiPriority w:val="99"/>
     <w:rsid w:val="002B08CE"/>
+  </w:style>
+  <w:style w:type="paragraph" w:styleId="BalloonText">
+    <w:name w:val="Balloon Text"/>
+    <w:basedOn w:val="Normal"/>
+    <w:link w:val="BalloonTextChar"/>
+    <w:uiPriority w:val="99"/>
+    <w:semiHidden/>
+    <w:unhideWhenUsed/>
+    <w:rsid w:val="00870FAC"/>
+    <w:rPr>
+      <w:rFonts w:ascii="Times New Roman" w:hAnsi="Times New Roman" w:cs="Times New Roman"/>
+      <w:sz w:val="18"/>
+      <w:szCs w:val="18"/>
+    </w:rPr>
+  </w:style>
+  <w:style w:type="character" w:customStyle="1" w:styleId="BalloonTextChar">
+    <w:name w:val="Balloon Text Char"/>
+    <w:basedOn w:val="DefaultParagraphFont"/>
+    <w:link w:val="BalloonText"/>
+    <w:uiPriority w:val="99"/>
+    <w:semiHidden/>
+    <w:rsid w:val="00870FAC"/>
+    <w:rPr>
+      <w:rFonts w:ascii="Times New Roman" w:hAnsi="Times New Roman" w:cs="Times New Roman"/>
+      <w:sz w:val="18"/>
+      <w:szCs w:val="18"/>
+    </w:rPr>
   </w:style>
 </w:styles>
 </file>

</xml_diff>